<commit_message>
Fix finale finale 2
</commit_message>
<xml_diff>
--- a/Documentazione/GDPRPrj_Contratto/GDPRPrj_Contratto_v0.1.docx
+++ b/Documentazione/GDPRPrj_Contratto/GDPRPrj_Contratto_v0.1.docx
@@ -510,25 +510,39 @@
         </w:numPr>
       </w:pPr>
       <w:r>
-        <w:t xml:space="preserve">Proprietà – Uso – Riproduzione. I </w:t>
-      </w:r>
-      <w:r>
-        <w:t>programmi</w:t>
-      </w:r>
-      <w:r>
-        <w:t xml:space="preserve"> diventeranno di proprietà del Cliente che avrà facoltà di usarli e riprodurli a suo piacimento esclusivamente per uso interno.</w:t>
-      </w:r>
-      <w:r>
-        <w:t xml:space="preserve"> Analogo diritto è tuttavia riservato anche all’Azienda</w:t>
-      </w:r>
-      <w:r>
-        <w:t>, che si riserva anche il diritto della riproduzione dei programmi a fini di commercio.</w:t>
+        <w:t xml:space="preserve">Proprietà – Uso – Riproduzione. </w:t>
+      </w:r>
+      <w:r>
+        <w:t>Il Cliente potrà utilizzare i programmi forniti solamente all’interno della propria Azienda.</w:t>
       </w:r>
       <w:r>
         <w:t xml:space="preserve"> </w:t>
       </w:r>
       <w:r>
-        <w:t>Il Cliente si obbliga a mantenere segreto il contenuto dei programmi e a proteggere i diritti dell’Azienda. L’Azienda si obbliga a mantenere riservate le informazioni relative alle attività del Cliente di cui verrà a conoscenza in relazione alla prestazione dei servizi richiesti e si obbliga altresì ad impegnare il proprio personale a mantenere riservate tali informazioni. I concetti, le idee, il know-how o le tecniche relativi alla elaborazione dei dati sviluppati dal personale dell’Azienda o con la sua collaborazione in connessione alla prestazione dei servizi richiesti potranno essere usati da entrambe le parti senza limitazione alcuna. Resta peraltro inteso che qualora detti concetti, idee, know-how o tecniche si concretino in invenzioni, scoperte o miglioramenti, esse saranno di proprietà dell’Azienda, la quale peraltro concede al Cliente licenza non esclusiva irrevocabile e gratuita di sfruttamento di tali invenzioni, scoperte, miglioramenti.</w:t>
+        <w:t xml:space="preserve">L’ </w:t>
+      </w:r>
+      <w:r>
+        <w:t>Azienda</w:t>
+      </w:r>
+      <w:r>
+        <w:t xml:space="preserve"> si riserva</w:t>
+      </w:r>
+      <w:r>
+        <w:t xml:space="preserve"> </w:t>
+      </w:r>
+      <w:r>
+        <w:t>il diritto della riproduzione dei programmi a fini di commercio.</w:t>
+      </w:r>
+      <w:r>
+        <w:t xml:space="preserve"> </w:t>
+      </w:r>
+      <w:r>
+        <w:t xml:space="preserve">Il Cliente si obbliga a mantenere segreto il contenuto dei programmi e a proteggere i diritti dell’Azienda. L’Azienda si obbliga a mantenere riservate le informazioni relative alle attività del Cliente di cui verrà </w:t>
+      </w:r>
+      <w:bookmarkStart w:id="1" w:name="_GoBack"/>
+      <w:bookmarkEnd w:id="1"/>
+      <w:r>
+        <w:t>a conoscenza in relazione alla prestazione dei servizi richiesti e si obbliga altresì ad impegnare il proprio personale a mantenere riservate tali informazioni. I concetti, le idee, il know-how o le tecniche relativi alla elaborazione dei dati sviluppati dal personale dell’Azienda o con la sua collaborazione in connessione alla prestazione dei servizi richiesti potranno essere usati da entrambe le parti senza limitazione alcuna. Resta peraltro inteso che qualora detti concetti, idee, know-how o tecniche si concretino in invenzioni, scoperte o miglioramenti, esse saranno di proprietà dell’Azienda, la quale peraltro concede al Cliente licenza non esclusiva irrevocabile e gratuita di sfruttamento di tali invenzioni, scoperte, miglioramenti.</w:t>
       </w:r>
     </w:p>
     <w:p>
@@ -700,7 +714,7 @@
           <w:szCs w:val="28"/>
         </w:rPr>
       </w:pPr>
-      <w:bookmarkStart w:id="1" w:name="_Toc12374111"/>
+      <w:bookmarkStart w:id="2" w:name="_Toc12374111"/>
       <w:r>
         <w:rPr>
           <w:rFonts w:asciiTheme="minorHAnsi" w:hAnsiTheme="minorHAnsi" w:cstheme="minorHAnsi"/>
@@ -711,7 +725,7 @@
         </w:rPr>
         <w:t>Allegato “A”</w:t>
       </w:r>
-      <w:bookmarkEnd w:id="1"/>
+      <w:bookmarkEnd w:id="2"/>
     </w:p>
     <w:p>
       <w:r>
@@ -1516,8 +1530,6 @@
       </w:rPr>
       <w:tab/>
     </w:r>
-    <w:bookmarkStart w:id="2" w:name="_GoBack"/>
-    <w:bookmarkEnd w:id="2"/>
     <w:r>
       <w:rPr>
         <w:b/>
@@ -1705,19 +1717,11 @@
       </w:rPr>
       <w:t xml:space="preserve"> </w:t>
     </w:r>
-    <w:proofErr w:type="spellStart"/>
-    <w:r>
-      <w:rPr>
-        <w:sz w:val="24"/>
-      </w:rPr>
-      <w:t>Baradel</w:t>
-    </w:r>
-    <w:proofErr w:type="spellEnd"/>
-    <w:r>
-      <w:rPr>
-        <w:sz w:val="24"/>
-      </w:rPr>
-      <w:t xml:space="preserve"> Luca</w:t>
+    <w:r>
+      <w:rPr>
+        <w:sz w:val="24"/>
+      </w:rPr>
+      <w:t>Baradel Luca</w:t>
     </w:r>
   </w:p>
 </w:hdr>
@@ -2267,19 +2271,11 @@
       </w:rPr>
       <w:t xml:space="preserve"> </w:t>
     </w:r>
-    <w:proofErr w:type="spellStart"/>
-    <w:r>
-      <w:rPr>
-        <w:sz w:val="24"/>
-      </w:rPr>
-      <w:t>Baradel</w:t>
-    </w:r>
-    <w:proofErr w:type="spellEnd"/>
-    <w:r>
-      <w:rPr>
-        <w:sz w:val="24"/>
-      </w:rPr>
-      <w:t xml:space="preserve"> Luca</w:t>
+    <w:r>
+      <w:rPr>
+        <w:sz w:val="24"/>
+      </w:rPr>
+      <w:t>Baradel Luca</w:t>
     </w:r>
   </w:p>
 </w:hdr>
@@ -2515,7 +2511,7 @@
       </w:pPr>
     </w:pPrDefault>
   </w:docDefaults>
-  <w:latentStyles w:defLockedState="0" w:defUIPriority="99" w:defSemiHidden="0" w:defUnhideWhenUsed="0" w:defQFormat="0" w:count="375">
+  <w:latentStyles w:defLockedState="0" w:defUIPriority="99" w:defSemiHidden="0" w:defUnhideWhenUsed="0" w:defQFormat="0" w:count="376">
     <w:lsdException w:name="Normal" w:uiPriority="0" w:qFormat="1"/>
     <w:lsdException w:name="heading 1" w:uiPriority="9" w:qFormat="1"/>
     <w:lsdException w:name="heading 2" w:semiHidden="1" w:uiPriority="9" w:unhideWhenUsed="1" w:qFormat="1"/>
@@ -2621,7 +2617,6 @@
     <w:lsdException w:name="HTML Sample" w:semiHidden="1" w:unhideWhenUsed="1"/>
     <w:lsdException w:name="HTML Typewriter" w:semiHidden="1" w:unhideWhenUsed="1"/>
     <w:lsdException w:name="HTML Variable" w:semiHidden="1" w:unhideWhenUsed="1"/>
-    <w:lsdException w:name="Normal Table" w:semiHidden="1" w:unhideWhenUsed="1"/>
     <w:lsdException w:name="annotation subject" w:semiHidden="1" w:unhideWhenUsed="1"/>
     <w:lsdException w:name="No List" w:semiHidden="1" w:unhideWhenUsed="1"/>
     <w:lsdException w:name="Outline List 1" w:semiHidden="1" w:unhideWhenUsed="1"/>
@@ -2668,10 +2663,8 @@
     <w:lsdException w:name="Table Subtle 2" w:semiHidden="1" w:unhideWhenUsed="1"/>
     <w:lsdException w:name="Table Web 1" w:semiHidden="1" w:unhideWhenUsed="1"/>
     <w:lsdException w:name="Table Web 2" w:semiHidden="1" w:unhideWhenUsed="1"/>
-    <w:lsdException w:name="Table Web 3" w:semiHidden="1" w:unhideWhenUsed="1"/>
     <w:lsdException w:name="Balloon Text" w:semiHidden="1" w:unhideWhenUsed="1"/>
     <w:lsdException w:name="Table Grid" w:uiPriority="39"/>
-    <w:lsdException w:name="Table Theme" w:semiHidden="1" w:unhideWhenUsed="1"/>
     <w:lsdException w:name="Placeholder Text" w:semiHidden="1"/>
     <w:lsdException w:name="No Spacing" w:uiPriority="1" w:qFormat="1"/>
     <w:lsdException w:name="Light Shading" w:uiPriority="60"/>
@@ -2891,6 +2884,7 @@
     <w:lsdException w:name="Smart Hyperlink" w:semiHidden="1" w:unhideWhenUsed="1"/>
     <w:lsdException w:name="Hashtag" w:semiHidden="1" w:unhideWhenUsed="1"/>
     <w:lsdException w:name="Unresolved Mention" w:semiHidden="1" w:unhideWhenUsed="1"/>
+    <w:lsdException w:name="Smart Link" w:semiHidden="1" w:unhideWhenUsed="1"/>
   </w:latentStyles>
   <w:style w:type="paragraph" w:default="1" w:styleId="Normale">
     <w:name w:val="Normal"/>
@@ -3389,7 +3383,7 @@
 </file>
 
 <file path=customXml/itemProps1.xml><?xml version="1.0" encoding="utf-8"?>
-<ds:datastoreItem xmlns:ds="http://schemas.openxmlformats.org/officeDocument/2006/customXml" ds:itemID="{8CC7277B-168D-4761-A6DF-F8637DCA1F43}">
+<ds:datastoreItem xmlns:ds="http://schemas.openxmlformats.org/officeDocument/2006/customXml" ds:itemID="{D6428DFB-1B19-4466-B1BC-26E11C7F5DED}">
   <ds:schemaRefs>
     <ds:schemaRef ds:uri="http://schemas.openxmlformats.org/officeDocument/2006/bibliography"/>
   </ds:schemaRefs>

</xml_diff>